<commit_message>
Change to Git behaviour.docx
</commit_message>
<xml_diff>
--- a/RBI Stuff/Git behaviour.docx
+++ b/RBI Stuff/Git behaviour.docx
@@ -1,6 +1,6 @@
 
 <file path=word/document.xml><?xml version="1.0" encoding="utf-8"?>
-<w:document xmlns:wpc="http://schemas.microsoft.com/office/word/2010/wordprocessingCanvas" xmlns:cx="http://schemas.microsoft.com/office/drawing/2014/chartex" xmlns:cx1="http://schemas.microsoft.com/office/drawing/2015/9/8/chartex" xmlns:mc="http://schemas.openxmlformats.org/markup-compatibility/2006" xmlns:o="urn:schemas-microsoft-com:office:office" xmlns:r="http://schemas.openxmlformats.org/officeDocument/2006/relationships" xmlns:m="http://schemas.openxmlformats.org/officeDocument/2006/math" xmlns:v="urn:schemas-microsoft-com:vml" xmlns:wp14="http://schemas.microsoft.com/office/word/2010/wordprocessingDrawing" xmlns:wp="http://schemas.openxmlformats.org/drawingml/2006/wordprocessingDrawing" xmlns:w10="urn:schemas-microsoft-com:office:word" xmlns:w="http://schemas.openxmlformats.org/wordprocessingml/2006/main" xmlns:w14="http://schemas.microsoft.com/office/word/2010/wordml" xmlns:w15="http://schemas.microsoft.com/office/word/2012/wordml" xmlns:w16se="http://schemas.microsoft.com/office/word/2015/wordml/symex" xmlns:wpg="http://schemas.microsoft.com/office/word/2010/wordprocessingGroup" xmlns:wpi="http://schemas.microsoft.com/office/word/2010/wordprocessingInk" xmlns:wne="http://schemas.microsoft.com/office/word/2006/wordml" xmlns:wps="http://schemas.microsoft.com/office/word/2010/wordprocessingShape" mc:Ignorable="w14 w15 w16se wp14">
+<w:document xmlns:wpc="http://schemas.microsoft.com/office/word/2010/wordprocessingCanvas" xmlns:cx="http://schemas.microsoft.com/office/drawing/2014/chartex" xmlns:cx1="http://schemas.microsoft.com/office/drawing/2015/9/8/chartex" xmlns:cx2="http://schemas.microsoft.com/office/drawing/2015/10/21/chartex" xmlns:cx3="http://schemas.microsoft.com/office/drawing/2016/5/9/chartex" xmlns:cx4="http://schemas.microsoft.com/office/drawing/2016/5/10/chartex" xmlns:cx5="http://schemas.microsoft.com/office/drawing/2016/5/11/chartex" xmlns:cx6="http://schemas.microsoft.com/office/drawing/2016/5/12/chartex" xmlns:cx7="http://schemas.microsoft.com/office/drawing/2016/5/13/chartex" xmlns:cx8="http://schemas.microsoft.com/office/drawing/2016/5/14/chartex" xmlns:mc="http://schemas.openxmlformats.org/markup-compatibility/2006" xmlns:aink="http://schemas.microsoft.com/office/drawing/2016/ink" xmlns:am3d="http://schemas.microsoft.com/office/drawing/2017/model3d" xmlns:o="urn:schemas-microsoft-com:office:office" xmlns:r="http://schemas.openxmlformats.org/officeDocument/2006/relationships" xmlns:m="http://schemas.openxmlformats.org/officeDocument/2006/math" xmlns:v="urn:schemas-microsoft-com:vml" xmlns:wp14="http://schemas.microsoft.com/office/word/2010/wordprocessingDrawing" xmlns:wp="http://schemas.openxmlformats.org/drawingml/2006/wordprocessingDrawing" xmlns:w10="urn:schemas-microsoft-com:office:word" xmlns:w="http://schemas.openxmlformats.org/wordprocessingml/2006/main" xmlns:w14="http://schemas.microsoft.com/office/word/2010/wordml" xmlns:w15="http://schemas.microsoft.com/office/word/2012/wordml" xmlns:w16cex="http://schemas.microsoft.com/office/word/2018/wordml/cex" xmlns:w16cid="http://schemas.microsoft.com/office/word/2016/wordml/cid" xmlns:w16="http://schemas.microsoft.com/office/word/2018/wordml" xmlns:w16se="http://schemas.microsoft.com/office/word/2015/wordml/symex" xmlns:wpg="http://schemas.microsoft.com/office/word/2010/wordprocessingGroup" xmlns:wpi="http://schemas.microsoft.com/office/word/2010/wordprocessingInk" xmlns:wne="http://schemas.microsoft.com/office/word/2006/wordml" xmlns:wps="http://schemas.microsoft.com/office/word/2010/wordprocessingShape" mc:Ignorable="w14 w15 w16se w16cid w16 w16cex wp14">
   <w:body>
     <w:p>
       <w:r>
@@ -19,7 +19,7 @@
           <w:lang w:eastAsia="en-GB"/>
         </w:rPr>
         <w:drawing>
-          <wp:inline distT="0" distB="0" distL="0" distR="0" wp14:anchorId="4F641F80" wp14:editId="4896D0DA">
+          <wp:inline distT="0" distB="0" distL="0" distR="0" wp14:anchorId="3342BFD0" wp14:editId="22C558F8">
             <wp:extent cx="5676190" cy="2685714"/>
             <wp:effectExtent l="0" t="0" r="1270" b="635"/>
             <wp:docPr id="3" name="Picture 3"/>
@@ -60,15 +60,7 @@
         <w:t>If</w:t>
       </w:r>
       <w:r>
-        <w:t xml:space="preserve"> you make an uncommitted change to a file within branch </w:t>
-      </w:r>
-      <w:proofErr w:type="gramStart"/>
-      <w:r>
-        <w:t>A</w:t>
-      </w:r>
-      <w:proofErr w:type="gramEnd"/>
-      <w:r>
-        <w:t>, then make branch B the working branch, you will not overwrite those changes.</w:t>
+        <w:t xml:space="preserve"> you make an uncommitted change to a file within branch A, then make branch B the working branch, you will not overwrite those changes.</w:t>
       </w:r>
     </w:p>
     <w:p>
@@ -76,15 +68,7 @@
         <w:t>I</w:t>
       </w:r>
       <w:r>
-        <w:t xml:space="preserve">f you make a change to a file within branch </w:t>
-      </w:r>
-      <w:proofErr w:type="gramStart"/>
-      <w:r>
-        <w:t>A</w:t>
-      </w:r>
-      <w:proofErr w:type="gramEnd"/>
-      <w:r>
-        <w:t>, commit the change to branch A, then make branch B the working branch, you will overwrite those changes. Making branch A your working branch will restore the change.</w:t>
+        <w:t>f you make a change to a file within branch A, commit the change to branch A, then make branch B the working branch, you will overwrite those changes. Making branch A your working branch will restore the change.</w:t>
       </w:r>
     </w:p>
     <w:p>
@@ -94,15 +78,7 @@
     </w:p>
     <w:p>
       <w:r>
-        <w:t xml:space="preserve">Branch1 represents the current release, Branch2 represents the next release. Both have different changes to the same file. Periodically, Branch2 should be ‘refreshed’ from Branch1. </w:t>
-      </w:r>
-      <w:proofErr w:type="spellStart"/>
-      <w:r>
-        <w:t>Ie</w:t>
-      </w:r>
-      <w:proofErr w:type="spellEnd"/>
-      <w:r>
-        <w:t xml:space="preserve"> Branch1 should be merged with Branch2. This should leave the file in Branch1 unaffected. The file in Branch2 should contain Branch1 changes and Branch2 changes.</w:t>
+        <w:t>Branch1 represents the current release, Branch2 represents the next release. Both have different changes to the same file. Periodically, Branch2 should be ‘refreshed’ from Branch1. Ie Branch1 should be merged with Branch2. This should leave the file in Branch1 unaffected. The file in Branch2 should contain Branch1 changes and Branch2 changes.</w:t>
       </w:r>
     </w:p>
     <w:p>
@@ -139,45 +115,45 @@
           <w:szCs w:val="16"/>
         </w:rPr>
         <w:br/>
-        <w:t xml:space="preserve">Add a new </w:t>
-      </w:r>
-      <w:proofErr w:type="spellStart"/>
+        <w:t>Add a new new line in here</w:t>
+      </w:r>
       <w:r>
         <w:rPr>
           <w:sz w:val="16"/>
           <w:szCs w:val="16"/>
         </w:rPr>
-        <w:t>new</w:t>
-      </w:r>
-      <w:proofErr w:type="spellEnd"/>
+        <w:br/>
+        <w:t>A change I've made on Branch1</w:t>
+      </w:r>
       <w:r>
         <w:rPr>
           <w:sz w:val="16"/>
           <w:szCs w:val="16"/>
         </w:rPr>
-        <w:t xml:space="preserve"> line in here</w:t>
-      </w:r>
-      <w:r>
+        <w:br/>
+        <w:t>A change I've made on Branch1a</w:t>
+      </w:r>
+    </w:p>
+    <w:p/>
+    <w:p>
+      <w:r>
+        <w:t>File on Branch2 should look like the below, once the manual merge takes place:</w:t>
+      </w:r>
+    </w:p>
+    <w:p>
+      <w:pPr>
+        <w:spacing w:after="0"/>
         <w:rPr>
           <w:sz w:val="16"/>
           <w:szCs w:val="16"/>
         </w:rPr>
-        <w:br/>
-        <w:t>A change I've made on Branch1</w:t>
-      </w:r>
+      </w:pPr>
       <w:r>
         <w:rPr>
           <w:sz w:val="16"/>
           <w:szCs w:val="16"/>
         </w:rPr>
-        <w:br/>
-        <w:t>A change I've made on Branch1a</w:t>
-      </w:r>
-    </w:p>
-    <w:p/>
-    <w:p>
-      <w:r>
-        <w:t>File on Branch2 should look like the below, once the manual merge takes place:</w:t>
+        <w:t>File1 text is here</w:t>
       </w:r>
     </w:p>
     <w:p>
@@ -193,7 +169,7 @@
           <w:sz w:val="16"/>
           <w:szCs w:val="16"/>
         </w:rPr>
-        <w:t>File1 text is here</w:t>
+        <w:t>New text</w:t>
       </w:r>
     </w:p>
     <w:p>
@@ -209,7 +185,7 @@
           <w:sz w:val="16"/>
           <w:szCs w:val="16"/>
         </w:rPr>
-        <w:t>New text</w:t>
+        <w:t>Add a new new line in here</w:t>
       </w:r>
     </w:p>
     <w:p>
@@ -225,23 +201,23 @@
           <w:sz w:val="16"/>
           <w:szCs w:val="16"/>
         </w:rPr>
-        <w:t xml:space="preserve">Add a new </w:t>
-      </w:r>
-      <w:proofErr w:type="spellStart"/>
-      <w:r>
+        <w:t>A change I've made on Branch1</w:t>
+      </w:r>
+    </w:p>
+    <w:p>
+      <w:pPr>
+        <w:spacing w:after="0"/>
         <w:rPr>
           <w:sz w:val="16"/>
           <w:szCs w:val="16"/>
         </w:rPr>
-        <w:t>new</w:t>
-      </w:r>
-      <w:proofErr w:type="spellEnd"/>
+      </w:pPr>
       <w:r>
         <w:rPr>
           <w:sz w:val="16"/>
           <w:szCs w:val="16"/>
         </w:rPr>
-        <w:t xml:space="preserve"> line in here</w:t>
+        <w:t>A change I've made on Branch1a</w:t>
       </w:r>
     </w:p>
     <w:p>
@@ -257,7 +233,7 @@
           <w:sz w:val="16"/>
           <w:szCs w:val="16"/>
         </w:rPr>
-        <w:t>A change I've made on Branch1</w:t>
+        <w:t>Add a new line in here on master branch</w:t>
       </w:r>
     </w:p>
     <w:p>
@@ -273,7 +249,7 @@
           <w:sz w:val="16"/>
           <w:szCs w:val="16"/>
         </w:rPr>
-        <w:t>A change I've made on Branch1a</w:t>
+        <w:t>Change made in Branch2</w:t>
       </w:r>
     </w:p>
     <w:p>
@@ -289,7 +265,7 @@
           <w:sz w:val="16"/>
           <w:szCs w:val="16"/>
         </w:rPr>
-        <w:t>Add a new line in here on master branch</w:t>
+        <w:t>Another Change made in Branch2</w:t>
       </w:r>
     </w:p>
     <w:p>
@@ -300,72 +276,24 @@
           <w:szCs w:val="16"/>
         </w:rPr>
       </w:pPr>
-      <w:r>
-        <w:rPr>
-          <w:sz w:val="16"/>
-          <w:szCs w:val="16"/>
-        </w:rPr>
-        <w:t>Change made in Branch2</w:t>
-      </w:r>
     </w:p>
     <w:p>
       <w:pPr>
-        <w:spacing w:after="0"/>
-        <w:rPr>
-          <w:sz w:val="16"/>
-          <w:szCs w:val="16"/>
+        <w:rPr>
+          <w:b/>
         </w:rPr>
       </w:pPr>
       <w:r>
         <w:rPr>
-          <w:sz w:val="16"/>
-          <w:szCs w:val="16"/>
-        </w:rPr>
-        <w:t>Another Change made in Branch2</w:t>
-      </w:r>
-    </w:p>
-    <w:p>
-      <w:pPr>
-        <w:spacing w:after="0"/>
-        <w:rPr>
-          <w:sz w:val="16"/>
-          <w:szCs w:val="16"/>
-        </w:rPr>
-      </w:pPr>
-    </w:p>
-    <w:p>
-      <w:pPr>
-        <w:rPr>
           <w:b/>
         </w:rPr>
-      </w:pPr>
-      <w:r>
-        <w:rPr>
-          <w:b/>
-        </w:rPr>
         <w:t>Question</w:t>
       </w:r>
     </w:p>
     <w:p>
       <w:r>
         <w:lastRenderedPageBreak/>
-        <w:t xml:space="preserve">I have a remote called </w:t>
-      </w:r>
-      <w:proofErr w:type="spellStart"/>
-      <w:r>
-        <w:t>JoeSPTestRBI</w:t>
-      </w:r>
-      <w:proofErr w:type="spellEnd"/>
-      <w:r>
-        <w:t xml:space="preserve"> which (I thought) </w:t>
-      </w:r>
-      <w:proofErr w:type="gramStart"/>
-      <w:r>
-        <w:t>was  connected</w:t>
-      </w:r>
-      <w:proofErr w:type="gramEnd"/>
-      <w:r>
-        <w:t xml:space="preserve"> to this local repository</w:t>
+        <w:t>I have a remote called JoeSPTestRBI which (I thought) was connected to this local repository</w:t>
       </w:r>
     </w:p>
     <w:p>
@@ -396,7 +324,7 @@
           <w:lang w:eastAsia="en-GB"/>
         </w:rPr>
         <w:drawing>
-          <wp:inline distT="0" distB="0" distL="0" distR="0" wp14:anchorId="7DA3C601" wp14:editId="657C2D64">
+          <wp:inline distT="0" distB="0" distL="0" distR="0" wp14:anchorId="07F2E3BC" wp14:editId="0C175B46">
             <wp:extent cx="5731510" cy="1643380"/>
             <wp:effectExtent l="0" t="0" r="2540" b="0"/>
             <wp:docPr id="1" name="Picture 1"/>
@@ -444,7 +372,7 @@
           <w:lang w:eastAsia="en-GB"/>
         </w:rPr>
         <w:drawing>
-          <wp:inline distT="0" distB="0" distL="0" distR="0" wp14:anchorId="5ACDAB38" wp14:editId="0C43DB67">
+          <wp:inline distT="0" distB="0" distL="0" distR="0" wp14:anchorId="771533D7" wp14:editId="0372ADC7">
             <wp:extent cx="5731510" cy="2886075"/>
             <wp:effectExtent l="0" t="0" r="2540" b="9525"/>
             <wp:docPr id="2" name="Picture 2"/>
@@ -503,7 +431,7 @@
           <w:lang w:eastAsia="en-GB"/>
         </w:rPr>
         <w:drawing>
-          <wp:inline distT="0" distB="0" distL="0" distR="0" wp14:anchorId="44A4998A" wp14:editId="40AC0518">
+          <wp:inline distT="0" distB="0" distL="0" distR="0" wp14:anchorId="618169B5" wp14:editId="3CC12A5B">
             <wp:extent cx="5731510" cy="1680845"/>
             <wp:effectExtent l="0" t="0" r="2540" b="0"/>
             <wp:docPr id="4" name="Picture 4"/>
@@ -586,7 +514,7 @@
           <w:lang w:eastAsia="en-GB"/>
         </w:rPr>
         <w:drawing>
-          <wp:inline distT="0" distB="0" distL="0" distR="0" wp14:anchorId="1B4BD9C0" wp14:editId="0954DD64">
+          <wp:inline distT="0" distB="0" distL="0" distR="0" wp14:anchorId="5982CA96" wp14:editId="09A2BB0E">
             <wp:extent cx="5731510" cy="1503045"/>
             <wp:effectExtent l="0" t="0" r="2540" b="1905"/>
             <wp:docPr id="5" name="Picture 5"/>
@@ -634,7 +562,7 @@
           <w:lang w:eastAsia="en-GB"/>
         </w:rPr>
         <w:drawing>
-          <wp:inline distT="0" distB="0" distL="0" distR="0" wp14:anchorId="7F547FA9" wp14:editId="78392F31">
+          <wp:inline distT="0" distB="0" distL="0" distR="0" wp14:anchorId="42EEC467" wp14:editId="5CF185B9">
             <wp:extent cx="3266667" cy="761905"/>
             <wp:effectExtent l="0" t="0" r="0" b="635"/>
             <wp:docPr id="6" name="Picture 6"/>
@@ -771,6 +699,7 @@
     </w:p>
     <w:p>
       <w:r>
+        <w:lastRenderedPageBreak/>
         <w:t>Does merging a branch every create conflicts?</w:t>
       </w:r>
       <w:r>
@@ -794,7 +723,7 @@
           <w:lang w:eastAsia="en-GB"/>
         </w:rPr>
         <w:drawing>
-          <wp:inline distT="0" distB="0" distL="0" distR="0" wp14:anchorId="6DA87DB2" wp14:editId="260C746E">
+          <wp:inline distT="0" distB="0" distL="0" distR="0" wp14:anchorId="38A3F009" wp14:editId="043C5D58">
             <wp:extent cx="5731510" cy="1884045"/>
             <wp:effectExtent l="0" t="0" r="2540" b="1905"/>
             <wp:docPr id="7" name="Picture 7"/>
@@ -850,33 +779,23 @@
           <w:sz w:val="24"/>
           <w:szCs w:val="24"/>
         </w:rPr>
-        <w:t xml:space="preserve">Merging in </w:t>
-      </w:r>
-      <w:proofErr w:type="spellStart"/>
-      <w:r>
+        <w:t>Merging in GitLab</w:t>
+      </w:r>
+    </w:p>
+    <w:p>
+      <w:pPr>
         <w:rPr>
           <w:b/>
           <w:sz w:val="24"/>
           <w:szCs w:val="24"/>
         </w:rPr>
-        <w:t>GitLab</w:t>
-      </w:r>
-      <w:proofErr w:type="spellEnd"/>
-    </w:p>
-    <w:p>
-      <w:pPr>
+      </w:pPr>
+      <w:r>
         <w:rPr>
           <w:b/>
           <w:sz w:val="24"/>
           <w:szCs w:val="24"/>
         </w:rPr>
-      </w:pPr>
-      <w:r>
-        <w:rPr>
-          <w:b/>
-          <w:sz w:val="24"/>
-          <w:szCs w:val="24"/>
-        </w:rPr>
         <w:t>Test 1</w:t>
       </w:r>
     </w:p>
@@ -885,15 +804,7 @@
         <w:t>On the Master branch create a n</w:t>
       </w:r>
       <w:r>
-        <w:t xml:space="preserve">ew file called </w:t>
-      </w:r>
-      <w:proofErr w:type="spellStart"/>
-      <w:r>
-        <w:t>MergeConflictFile</w:t>
-      </w:r>
-      <w:proofErr w:type="spellEnd"/>
-      <w:r>
-        <w:t>.</w:t>
+        <w:t>ew file called MergeConflictFile.</w:t>
       </w:r>
     </w:p>
     <w:p>
@@ -906,15 +817,7 @@
     </w:p>
     <w:p>
       <w:r>
-        <w:t xml:space="preserve">On this branch, make a change to </w:t>
-      </w:r>
-      <w:proofErr w:type="spellStart"/>
-      <w:r>
-        <w:t>MergeConflictFile</w:t>
-      </w:r>
-      <w:proofErr w:type="spellEnd"/>
-      <w:r>
-        <w:t>.</w:t>
+        <w:t>On this branch, make a change to MergeConflictFile.</w:t>
       </w:r>
     </w:p>
     <w:p>
@@ -924,15 +827,7 @@
     </w:p>
     <w:p>
       <w:r>
-        <w:t xml:space="preserve">Back on the Master branch, make a change to </w:t>
-      </w:r>
-      <w:proofErr w:type="spellStart"/>
-      <w:r>
-        <w:t>MergeConflictFile</w:t>
-      </w:r>
-      <w:proofErr w:type="spellEnd"/>
-      <w:r>
-        <w:t>.</w:t>
+        <w:t>Back on the Master branch, make a change to MergeConflictFile.</w:t>
       </w:r>
     </w:p>
     <w:p>
@@ -960,7 +855,7 @@
           <w:lang w:eastAsia="en-GB"/>
         </w:rPr>
         <w:drawing>
-          <wp:inline distT="0" distB="0" distL="0" distR="0" wp14:anchorId="67670D89" wp14:editId="511870AF">
+          <wp:inline distT="0" distB="0" distL="0" distR="0" wp14:anchorId="1AD5A4CE" wp14:editId="11203048">
             <wp:extent cx="5731510" cy="1451610"/>
             <wp:effectExtent l="0" t="0" r="2540" b="0"/>
             <wp:docPr id="10" name="Picture 10"/>
@@ -998,6 +893,7 @@
     </w:p>
     <w:p>
       <w:r>
+        <w:lastRenderedPageBreak/>
         <w:t>Then press “Compare branches and continue”</w:t>
       </w:r>
     </w:p>
@@ -1013,7 +909,7 @@
           <w:lang w:eastAsia="en-GB"/>
         </w:rPr>
         <w:drawing>
-          <wp:inline distT="0" distB="0" distL="0" distR="0" wp14:anchorId="46A0E7FE" wp14:editId="5EE2671A">
+          <wp:inline distT="0" distB="0" distL="0" distR="0" wp14:anchorId="1AE8EB89" wp14:editId="74A0B524">
             <wp:extent cx="5731510" cy="2805430"/>
             <wp:effectExtent l="0" t="0" r="2540" b="0"/>
             <wp:docPr id="12" name="Picture 12"/>
@@ -1056,15 +952,7 @@
     </w:p>
     <w:p>
       <w:r>
-        <w:t xml:space="preserve">This merge appears in my </w:t>
-      </w:r>
-      <w:proofErr w:type="spellStart"/>
-      <w:r>
-        <w:t>ToDo</w:t>
-      </w:r>
-      <w:proofErr w:type="spellEnd"/>
-      <w:r>
-        <w:t xml:space="preserve"> list.</w:t>
+        <w:t>This merge appears in my ToDo list.</w:t>
       </w:r>
     </w:p>
     <w:p>
@@ -1074,7 +962,7 @@
           <w:lang w:eastAsia="en-GB"/>
         </w:rPr>
         <w:drawing>
-          <wp:inline distT="0" distB="0" distL="0" distR="0" wp14:anchorId="59F5B52A" wp14:editId="60E9C707">
+          <wp:inline distT="0" distB="0" distL="0" distR="0" wp14:anchorId="54522621" wp14:editId="6E8DAA29">
             <wp:extent cx="5731510" cy="1532255"/>
             <wp:effectExtent l="0" t="0" r="2540" b="0"/>
             <wp:docPr id="13" name="Picture 13"/>
@@ -1122,7 +1010,7 @@
           <w:lang w:eastAsia="en-GB"/>
         </w:rPr>
         <w:drawing>
-          <wp:inline distT="0" distB="0" distL="0" distR="0" wp14:anchorId="78D31885" wp14:editId="25EA921C">
+          <wp:inline distT="0" distB="0" distL="0" distR="0" wp14:anchorId="4BC5CF7E" wp14:editId="7EB6047D">
             <wp:extent cx="5731510" cy="2612390"/>
             <wp:effectExtent l="0" t="0" r="2540" b="0"/>
             <wp:docPr id="14" name="Picture 14"/>
@@ -1160,6 +1048,7 @@
     </w:p>
     <w:p>
       <w:r>
+        <w:lastRenderedPageBreak/>
         <w:t>Let press Resolve conflicts</w:t>
       </w:r>
       <w:r>
@@ -1180,7 +1069,7 @@
           <w:lang w:eastAsia="en-GB"/>
         </w:rPr>
         <w:drawing>
-          <wp:inline distT="0" distB="0" distL="0" distR="0" wp14:anchorId="59EFC6FF" wp14:editId="35155325">
+          <wp:inline distT="0" distB="0" distL="0" distR="0" wp14:anchorId="27D728F2" wp14:editId="044A975F">
             <wp:extent cx="5731510" cy="2023110"/>
             <wp:effectExtent l="0" t="0" r="2540" b="0"/>
             <wp:docPr id="15" name="Picture 15"/>
@@ -1228,7 +1117,7 @@
           <w:lang w:eastAsia="en-GB"/>
         </w:rPr>
         <w:drawing>
-          <wp:inline distT="0" distB="0" distL="0" distR="0" wp14:anchorId="0DEFBB76" wp14:editId="5903AF97">
+          <wp:inline distT="0" distB="0" distL="0" distR="0" wp14:anchorId="3C9DC79E" wp14:editId="0BFFC368">
             <wp:extent cx="5731510" cy="3284855"/>
             <wp:effectExtent l="0" t="0" r="2540" b="0"/>
             <wp:docPr id="16" name="Picture 16"/>
@@ -1267,25 +1156,18 @@
     <w:p/>
     <w:p>
       <w:r>
-        <w:t xml:space="preserve">And look what has appeared in </w:t>
-      </w:r>
-      <w:proofErr w:type="spellStart"/>
-      <w:r>
-        <w:t>SourceTree</w:t>
-      </w:r>
-      <w:proofErr w:type="spellEnd"/>
-      <w:r>
-        <w:t>. A commit has appeared against Feature_Branch3. Why, when I haven’t committed anything to this branch.</w:t>
-      </w:r>
-    </w:p>
-    <w:p>
-      <w:r>
-        <w:rPr>
-          <w:noProof/>
-          <w:lang w:eastAsia="en-GB"/>
-        </w:rPr>
+        <w:t>And look what has appeared in SourceTree. A commit has appeared against Feature_Branch3. Why, when I haven’t committed anything to this branch.</w:t>
+      </w:r>
+    </w:p>
+    <w:p>
+      <w:r>
+        <w:rPr>
+          <w:noProof/>
+          <w:lang w:eastAsia="en-GB"/>
+        </w:rPr>
+        <w:lastRenderedPageBreak/>
         <w:drawing>
-          <wp:inline distT="0" distB="0" distL="0" distR="0" wp14:anchorId="03C8FDDF" wp14:editId="0C635AD5">
+          <wp:inline distT="0" distB="0" distL="0" distR="0" wp14:anchorId="6DF81970" wp14:editId="61F4C16A">
             <wp:extent cx="5731510" cy="2191385"/>
             <wp:effectExtent l="0" t="0" r="2540" b="0"/>
             <wp:docPr id="17" name="Picture 17"/>
@@ -1326,15 +1208,7 @@
         <w:t>Let’s</w:t>
       </w:r>
       <w:r>
-        <w:t xml:space="preserve"> </w:t>
-      </w:r>
-      <w:proofErr w:type="gramStart"/>
-      <w:r>
-        <w:t>Pull</w:t>
-      </w:r>
-      <w:proofErr w:type="gramEnd"/>
-      <w:r>
-        <w:t xml:space="preserve"> to see what the commit was.</w:t>
+        <w:t xml:space="preserve"> Pull to see what the commit was.</w:t>
       </w:r>
     </w:p>
     <w:p>
@@ -1364,7 +1238,7 @@
           <w:lang w:eastAsia="en-GB"/>
         </w:rPr>
         <w:drawing>
-          <wp:inline distT="0" distB="0" distL="0" distR="0" wp14:anchorId="4F60B81E" wp14:editId="64931B58">
+          <wp:inline distT="0" distB="0" distL="0" distR="0" wp14:anchorId="05ACF6B9" wp14:editId="5781CA4F">
             <wp:extent cx="5731510" cy="2593975"/>
             <wp:effectExtent l="0" t="0" r="2540" b="0"/>
             <wp:docPr id="18" name="Picture 18"/>
@@ -1407,25 +1281,18 @@
     </w:p>
     <w:p>
       <w:r>
-        <w:t xml:space="preserve">I can see the same commit in </w:t>
-      </w:r>
-      <w:proofErr w:type="spellStart"/>
-      <w:r>
-        <w:t>GitLab</w:t>
-      </w:r>
-      <w:proofErr w:type="spellEnd"/>
-      <w:r>
-        <w:t xml:space="preserve"> and again nothing has happened…</w:t>
-      </w:r>
-    </w:p>
-    <w:p>
-      <w:r>
-        <w:rPr>
-          <w:noProof/>
-          <w:lang w:eastAsia="en-GB"/>
-        </w:rPr>
+        <w:t>I can see the same commit in GitLab and again nothing has happened…</w:t>
+      </w:r>
+    </w:p>
+    <w:p>
+      <w:r>
+        <w:rPr>
+          <w:noProof/>
+          <w:lang w:eastAsia="en-GB"/>
+        </w:rPr>
+        <w:lastRenderedPageBreak/>
         <w:drawing>
-          <wp:inline distT="0" distB="0" distL="0" distR="0" wp14:anchorId="1366E4AA" wp14:editId="7D03307B">
+          <wp:inline distT="0" distB="0" distL="0" distR="0" wp14:anchorId="293B0DE5" wp14:editId="5990D1D2">
             <wp:extent cx="5731510" cy="2963545"/>
             <wp:effectExtent l="0" t="0" r="2540" b="8255"/>
             <wp:docPr id="19" name="Picture 19"/>
@@ -1463,15 +1330,7 @@
     </w:p>
     <w:p>
       <w:r>
-        <w:t xml:space="preserve">Okay, so let us actually merge in </w:t>
-      </w:r>
-      <w:proofErr w:type="spellStart"/>
-      <w:r>
-        <w:t>GitLab</w:t>
-      </w:r>
-      <w:proofErr w:type="spellEnd"/>
-      <w:r>
-        <w:t>…</w:t>
+        <w:t>Okay, so let us actually merge in GitLab…</w:t>
       </w:r>
     </w:p>
     <w:p>
@@ -1486,7 +1345,7 @@
           <w:lang w:eastAsia="en-GB"/>
         </w:rPr>
         <w:drawing>
-          <wp:inline distT="0" distB="0" distL="0" distR="0" wp14:anchorId="06346D4F" wp14:editId="64AEF599">
+          <wp:inline distT="0" distB="0" distL="0" distR="0" wp14:anchorId="23CE5802" wp14:editId="3E12FBB9">
             <wp:extent cx="5731510" cy="1580515"/>
             <wp:effectExtent l="0" t="0" r="2540" b="635"/>
             <wp:docPr id="20" name="Picture 20"/>
@@ -1561,8 +1420,9 @@
           <w:noProof/>
           <w:lang w:eastAsia="en-GB"/>
         </w:rPr>
+        <w:lastRenderedPageBreak/>
         <w:drawing>
-          <wp:inline distT="0" distB="0" distL="0" distR="0" wp14:anchorId="0F3523DA" wp14:editId="0DBD9EB6">
+          <wp:inline distT="0" distB="0" distL="0" distR="0" wp14:anchorId="794FCE7B" wp14:editId="05B14291">
             <wp:extent cx="5731510" cy="2200910"/>
             <wp:effectExtent l="0" t="0" r="2540" b="8890"/>
             <wp:docPr id="22" name="Picture 22"/>
@@ -1635,7 +1495,7 @@
           <w:lang w:eastAsia="en-GB"/>
         </w:rPr>
         <w:drawing>
-          <wp:inline distT="0" distB="0" distL="0" distR="0" wp14:anchorId="4747D6AE" wp14:editId="30222C42">
+          <wp:inline distT="0" distB="0" distL="0" distR="0" wp14:anchorId="7C536E24" wp14:editId="27B5677F">
             <wp:extent cx="5731510" cy="2895600"/>
             <wp:effectExtent l="0" t="0" r="2540" b="0"/>
             <wp:docPr id="24" name="Picture 24"/>
@@ -1683,7 +1543,7 @@
           <w:lang w:eastAsia="en-GB"/>
         </w:rPr>
         <w:drawing>
-          <wp:inline distT="0" distB="0" distL="0" distR="0" wp14:anchorId="6D1D9602" wp14:editId="0A033E48">
+          <wp:inline distT="0" distB="0" distL="0" distR="0" wp14:anchorId="755035E5" wp14:editId="21308C54">
             <wp:extent cx="5731510" cy="1820545"/>
             <wp:effectExtent l="0" t="0" r="2540" b="8255"/>
             <wp:docPr id="25" name="Picture 25"/>
@@ -1721,6 +1581,7 @@
     </w:p>
     <w:p>
       <w:r>
+        <w:lastRenderedPageBreak/>
         <w:t>So, when you resolve conflicts, it is updating the source branch which fundamentally doesn’t feel correct. Surely the source branch should be unaffected by the merge?</w:t>
       </w:r>
     </w:p>
@@ -1736,7 +1597,7 @@
           <w:lang w:eastAsia="en-GB"/>
         </w:rPr>
         <w:drawing>
-          <wp:inline distT="0" distB="0" distL="0" distR="0" wp14:anchorId="6181A2C3" wp14:editId="1C2C4FDE">
+          <wp:inline distT="0" distB="0" distL="0" distR="0" wp14:anchorId="5E8428FD" wp14:editId="0F254DC7">
             <wp:extent cx="5731510" cy="2651125"/>
             <wp:effectExtent l="0" t="0" r="2540" b="0"/>
             <wp:docPr id="26" name="Picture 26"/>
@@ -1831,15 +1692,7 @@
     </w:p>
     <w:p>
       <w:r>
-        <w:t xml:space="preserve">Go into </w:t>
-      </w:r>
-      <w:proofErr w:type="spellStart"/>
-      <w:r>
-        <w:t>Gitlab</w:t>
-      </w:r>
-      <w:proofErr w:type="spellEnd"/>
-      <w:r>
-        <w:t xml:space="preserve"> and reverse this merge.</w:t>
+        <w:t>Go into Gitlab and reverse this merge.</w:t>
       </w:r>
     </w:p>
     <w:p>
@@ -1854,7 +1707,7 @@
           <w:lang w:eastAsia="en-GB"/>
         </w:rPr>
         <w:drawing>
-          <wp:inline distT="0" distB="0" distL="0" distR="0" wp14:anchorId="42AB3227" wp14:editId="397545D1">
+          <wp:inline distT="0" distB="0" distL="0" distR="0" wp14:anchorId="252572EF" wp14:editId="28B6F1AC">
             <wp:extent cx="4924425" cy="2376011"/>
             <wp:effectExtent l="0" t="0" r="0" b="5715"/>
             <wp:docPr id="8" name="Picture 8"/>
@@ -1892,6 +1745,7 @@
     </w:p>
     <w:p>
       <w:r>
+        <w:lastRenderedPageBreak/>
         <w:t>What this has done is create a new branch…</w:t>
       </w:r>
     </w:p>
@@ -1902,7 +1756,7 @@
           <w:lang w:eastAsia="en-GB"/>
         </w:rPr>
         <w:drawing>
-          <wp:inline distT="0" distB="0" distL="0" distR="0" wp14:anchorId="561389C9" wp14:editId="3857AACC">
+          <wp:inline distT="0" distB="0" distL="0" distR="0" wp14:anchorId="0D622BD4" wp14:editId="0A381D6A">
             <wp:extent cx="5731510" cy="2533650"/>
             <wp:effectExtent l="0" t="0" r="2540" b="0"/>
             <wp:docPr id="9" name="Picture 9"/>
@@ -2001,7 +1855,7 @@
           <w:lang w:eastAsia="en-GB"/>
         </w:rPr>
         <w:drawing>
-          <wp:inline distT="0" distB="0" distL="0" distR="0" wp14:anchorId="36705283" wp14:editId="516A64A5">
+          <wp:inline distT="0" distB="0" distL="0" distR="0" wp14:anchorId="25CD243B" wp14:editId="49F3B22A">
             <wp:extent cx="5731510" cy="2884170"/>
             <wp:effectExtent l="0" t="0" r="2540" b="0"/>
             <wp:docPr id="11" name="Picture 11"/>
@@ -2058,6 +1912,7 @@
         <w:rPr>
           <w:b/>
         </w:rPr>
+        <w:lastRenderedPageBreak/>
         <w:t>Rebasing verses merging</w:t>
       </w:r>
     </w:p>
@@ -2075,7 +1930,7 @@
           <w:lang w:eastAsia="en-GB"/>
         </w:rPr>
         <w:drawing>
-          <wp:inline distT="0" distB="0" distL="0" distR="0">
+          <wp:inline distT="0" distB="0" distL="0" distR="0" wp14:anchorId="2506E115" wp14:editId="13F5A4B8">
             <wp:extent cx="4962525" cy="3721894"/>
             <wp:effectExtent l="0" t="0" r="0" b="0"/>
             <wp:docPr id="28" name="Picture 28" descr="cid:c74db33a-e685-415b-a52c-dc578e3258f4@namprd08.prod.outlook.com"/>
@@ -2142,7 +1997,7 @@
           <w:lang w:eastAsia="en-GB"/>
         </w:rPr>
         <w:drawing>
-          <wp:inline distT="0" distB="0" distL="0" distR="0" wp14:anchorId="33A3F5FE" wp14:editId="3BF43B30">
+          <wp:inline distT="0" distB="0" distL="0" distR="0" wp14:anchorId="51BCE243" wp14:editId="5640FFC0">
             <wp:extent cx="5731510" cy="393700"/>
             <wp:effectExtent l="0" t="0" r="2540" b="6350"/>
             <wp:docPr id="29" name="Picture 29"/>
@@ -2190,7 +2045,7 @@
           <w:lang w:eastAsia="en-GB"/>
         </w:rPr>
         <w:drawing>
-          <wp:inline distT="0" distB="0" distL="0" distR="0" wp14:anchorId="2687C6B6" wp14:editId="1B87FD9C">
+          <wp:inline distT="0" distB="0" distL="0" distR="0" wp14:anchorId="16A059AB" wp14:editId="209CC4B2">
             <wp:extent cx="5731510" cy="340360"/>
             <wp:effectExtent l="0" t="0" r="2540" b="2540"/>
             <wp:docPr id="30" name="Picture 30"/>
@@ -2241,7 +2096,7 @@
           <w:lang w:eastAsia="en-GB"/>
         </w:rPr>
         <w:drawing>
-          <wp:inline distT="0" distB="0" distL="0" distR="0" wp14:anchorId="44F5427F" wp14:editId="692645B6">
+          <wp:inline distT="0" distB="0" distL="0" distR="0" wp14:anchorId="3932B6C2" wp14:editId="6999FF00">
             <wp:extent cx="5731510" cy="469900"/>
             <wp:effectExtent l="0" t="0" r="2540" b="6350"/>
             <wp:docPr id="31" name="Picture 31"/>
@@ -2289,8 +2144,9 @@
           <w:noProof/>
           <w:lang w:eastAsia="en-GB"/>
         </w:rPr>
+        <w:lastRenderedPageBreak/>
         <w:drawing>
-          <wp:inline distT="0" distB="0" distL="0" distR="0">
+          <wp:inline distT="0" distB="0" distL="0" distR="0" wp14:anchorId="53D88AA0" wp14:editId="354AFDFB">
             <wp:extent cx="4162425" cy="3028320"/>
             <wp:effectExtent l="0" t="0" r="0" b="635"/>
             <wp:docPr id="32" name="Picture 32" descr="cid:b3fb923c-660f-40f2-8609-6d0733e322a8@namprd08.prod.outlook.com"/>
@@ -2349,18 +2205,8 @@
     </w:p>
     <w:p>
       <w:r>
-        <w:t xml:space="preserve">I do this in </w:t>
-      </w:r>
-      <w:proofErr w:type="spellStart"/>
-      <w:r>
-        <w:t>SourceTree</w:t>
-      </w:r>
-      <w:proofErr w:type="spellEnd"/>
-      <w:r>
-        <w:t>. I go to merge branch 11 into branch 12 but select “Rebase instead of merge”</w:t>
-      </w:r>
-      <w:bookmarkStart w:id="0" w:name="_GoBack"/>
-      <w:bookmarkEnd w:id="0"/>
+        <w:t>I do this in SourceTree. I go to merge branch 11 into branch 12 but select “Rebase instead of merge”</w:t>
+      </w:r>
     </w:p>
     <w:p>
       <w:r>
@@ -2369,7 +2215,7 @@
           <w:lang w:eastAsia="en-GB"/>
         </w:rPr>
         <w:drawing>
-          <wp:inline distT="0" distB="0" distL="0" distR="0" wp14:anchorId="2F549E3C" wp14:editId="0C8FBDFB">
+          <wp:inline distT="0" distB="0" distL="0" distR="0" wp14:anchorId="18FE6891" wp14:editId="72FE491B">
             <wp:extent cx="5731510" cy="2299335"/>
             <wp:effectExtent l="0" t="0" r="2540" b="5715"/>
             <wp:docPr id="21" name="Picture 21"/>
@@ -2417,7 +2263,7 @@
           <w:lang w:eastAsia="en-GB"/>
         </w:rPr>
         <w:drawing>
-          <wp:inline distT="0" distB="0" distL="0" distR="0" wp14:anchorId="46E6458F" wp14:editId="4235F423">
+          <wp:inline distT="0" distB="0" distL="0" distR="0" wp14:anchorId="2047871F" wp14:editId="731782E8">
             <wp:extent cx="5731510" cy="749935"/>
             <wp:effectExtent l="0" t="0" r="2540" b="0"/>
             <wp:docPr id="27" name="Picture 27"/>
@@ -2472,7 +2318,7 @@
 </file>
 
 <file path=word/styles.xml><?xml version="1.0" encoding="utf-8"?>
-<w:styles xmlns:mc="http://schemas.openxmlformats.org/markup-compatibility/2006" xmlns:r="http://schemas.openxmlformats.org/officeDocument/2006/relationships" xmlns:w="http://schemas.openxmlformats.org/wordprocessingml/2006/main" xmlns:w14="http://schemas.microsoft.com/office/word/2010/wordml" xmlns:w15="http://schemas.microsoft.com/office/word/2012/wordml" xmlns:w16se="http://schemas.microsoft.com/office/word/2015/wordml/symex" mc:Ignorable="w14 w15 w16se">
+<w:styles xmlns:mc="http://schemas.openxmlformats.org/markup-compatibility/2006" xmlns:r="http://schemas.openxmlformats.org/officeDocument/2006/relationships" xmlns:w="http://schemas.openxmlformats.org/wordprocessingml/2006/main" xmlns:w14="http://schemas.microsoft.com/office/word/2010/wordml" xmlns:w15="http://schemas.microsoft.com/office/word/2012/wordml" xmlns:w16cex="http://schemas.microsoft.com/office/word/2018/wordml/cex" xmlns:w16cid="http://schemas.microsoft.com/office/word/2016/wordml/cid" xmlns:w16="http://schemas.microsoft.com/office/word/2018/wordml" xmlns:w16se="http://schemas.microsoft.com/office/word/2015/wordml/symex" mc:Ignorable="w14 w15 w16se w16cid w16 w16cex">
   <w:docDefaults>
     <w:rPrDefault>
       <w:rPr>
@@ -2488,7 +2334,7 @@
       </w:pPr>
     </w:pPrDefault>
   </w:docDefaults>
-  <w:latentStyles w:defLockedState="0" w:defUIPriority="99" w:defSemiHidden="0" w:defUnhideWhenUsed="0" w:defQFormat="0" w:count="371">
+  <w:latentStyles w:defLockedState="0" w:defUIPriority="99" w:defSemiHidden="0" w:defUnhideWhenUsed="0" w:defQFormat="0" w:count="376">
     <w:lsdException w:name="Normal" w:uiPriority="0" w:qFormat="1"/>
     <w:lsdException w:name="heading 1" w:uiPriority="9" w:qFormat="1"/>
     <w:lsdException w:name="heading 2" w:semiHidden="1" w:uiPriority="9" w:unhideWhenUsed="1" w:qFormat="1"/>
@@ -2594,7 +2440,6 @@
     <w:lsdException w:name="HTML Sample" w:semiHidden="1" w:unhideWhenUsed="1"/>
     <w:lsdException w:name="HTML Typewriter" w:semiHidden="1" w:unhideWhenUsed="1"/>
     <w:lsdException w:name="HTML Variable" w:semiHidden="1" w:unhideWhenUsed="1"/>
-    <w:lsdException w:name="Normal Table" w:semiHidden="1" w:unhideWhenUsed="1"/>
     <w:lsdException w:name="annotation subject" w:semiHidden="1" w:unhideWhenUsed="1"/>
     <w:lsdException w:name="No List" w:semiHidden="1" w:unhideWhenUsed="1"/>
     <w:lsdException w:name="Outline List 1" w:semiHidden="1" w:unhideWhenUsed="1"/>
@@ -2637,11 +2482,8 @@
     <w:lsdException w:name="Table Contemporary" w:semiHidden="1" w:unhideWhenUsed="1"/>
     <w:lsdException w:name="Table Elegant" w:semiHidden="1" w:unhideWhenUsed="1"/>
     <w:lsdException w:name="Table Professional" w:semiHidden="1" w:unhideWhenUsed="1"/>
-    <w:lsdException w:name="Table Subtle 1" w:semiHidden="1" w:unhideWhenUsed="1"/>
     <w:lsdException w:name="Table Subtle 2" w:semiHidden="1" w:unhideWhenUsed="1"/>
     <w:lsdException w:name="Table Web 1" w:semiHidden="1" w:unhideWhenUsed="1"/>
-    <w:lsdException w:name="Table Web 2" w:semiHidden="1" w:unhideWhenUsed="1"/>
-    <w:lsdException w:name="Table Web 3" w:semiHidden="1" w:unhideWhenUsed="1"/>
     <w:lsdException w:name="Balloon Text" w:semiHidden="1" w:unhideWhenUsed="1"/>
     <w:lsdException w:name="Table Grid" w:uiPriority="39"/>
     <w:lsdException w:name="Table Theme" w:semiHidden="1" w:unhideWhenUsed="1"/>
@@ -2860,6 +2702,11 @@
     <w:lsdException w:name="List Table 5 Dark Accent 6" w:uiPriority="50"/>
     <w:lsdException w:name="List Table 6 Colorful Accent 6" w:uiPriority="51"/>
     <w:lsdException w:name="List Table 7 Colorful Accent 6" w:uiPriority="52"/>
+    <w:lsdException w:name="Mention" w:semiHidden="1" w:unhideWhenUsed="1"/>
+    <w:lsdException w:name="Smart Hyperlink" w:semiHidden="1" w:unhideWhenUsed="1"/>
+    <w:lsdException w:name="Hashtag" w:semiHidden="1" w:unhideWhenUsed="1"/>
+    <w:lsdException w:name="Unresolved Mention" w:semiHidden="1" w:unhideWhenUsed="1"/>
+    <w:lsdException w:name="Smart Link" w:semiHidden="1" w:unhideWhenUsed="1"/>
   </w:latentStyles>
   <w:style w:type="paragraph" w:default="1" w:styleId="Normal">
     <w:name w:val="Normal"/>

</xml_diff>